<commit_message>
add footer menu & edit file data.
</commit_message>
<xml_diff>
--- a/Data & xmind/data.docx
+++ b/Data & xmind/data.docx
@@ -50,11 +50,56 @@
       </w:r>
     </w:p>
     <w:p>
-      <w:r>
-        <w:rPr>
-          <w:rtl/>
-        </w:rPr>
-        <w:t>امروزه دندان پزشکی فقط در مواقع درد دندان یا عفونت مورد استفاده نیست . دندان پزشکی نوین ارائه خدمات دندان پزشکی با رویکرد زیبائی است. درمان به بهترین نحو زیبائی در بالاترین حد. احترام شایسته، گوش فرادادن به کلیه خواسته های مراجعین در محیطی آرام و صمیمی. رعایت کلیه موارد استریل و کنترل عفونت. بهره گیری از تجهیزات مدرن و تکنولوژی دندان پزشکی زیبائی وبکار گیری عالی ترین مواد دندان پزشکی تولید شده از اصول کاری ماست</w:t>
+      <w:pPr>
+        <w:rPr>
+          <w:rFonts w:hint="cs"/>
+          <w:rtl/>
+        </w:rPr>
+      </w:pPr>
+      <w:r>
+        <w:rPr>
+          <w:rFonts w:hint="cs"/>
+          <w:rtl/>
+        </w:rPr>
+        <w:t>خدمات دکتر</w:t>
+      </w:r>
+    </w:p>
+    <w:p>
+      <w:pPr>
+        <w:rPr>
+          <w:rFonts w:hint="cs"/>
+          <w:rtl/>
+        </w:rPr>
+      </w:pPr>
+      <w:hyperlink r:id="rId4" w:history="1">
+        <w:r>
+          <w:rPr>
+            <w:rStyle w:val="Hyperlink"/>
+          </w:rPr>
+          <w:t>http://www.jenkintowndental.com/</w:t>
+        </w:r>
+      </w:hyperlink>
+    </w:p>
+    <w:p>
+      <w:pPr>
+        <w:rPr>
+          <w:rFonts w:hint="cs"/>
+          <w:rtl/>
+        </w:rPr>
+      </w:pPr>
+      <w:r>
+        <w:rPr>
+          <w:rFonts w:hint="cs"/>
+          <w:rtl/>
+        </w:rPr>
+        <w:t>استفاده از عکس هاش</w:t>
+      </w:r>
+      <w:r>
+        <w:rPr>
+          <w:rFonts w:hint="cs"/>
+          <w:rtl/>
+        </w:rPr>
+        <w:t xml:space="preserve"> </w:t>
       </w:r>
     </w:p>
     <w:p>
@@ -73,7 +118,22 @@
           <w:shd w:val="clear" w:color="auto" w:fill="FFFFFF"/>
           <w:rtl/>
         </w:rPr>
-        <w:t>برای تعیین وقت قبلی با مطب دکتر آذرفر تماس بگیرید</w:t>
+        <w:t xml:space="preserve">برای تعیین وقت قبلی با مطب دکتر </w:t>
+      </w:r>
+      <w:r>
+        <w:rPr>
+          <w:rFonts w:hint="cs"/>
+          <w:shd w:val="clear" w:color="auto" w:fill="FFFFFF"/>
+          <w:rtl/>
+        </w:rPr>
+        <w:t xml:space="preserve">رمضانی  </w:t>
+      </w:r>
+      <w:r>
+        <w:rPr>
+          <w:shd w:val="clear" w:color="auto" w:fill="FFFFFF"/>
+          <w:rtl/>
+        </w:rPr>
+        <w:t xml:space="preserve"> تماس بگیرید</w:t>
       </w:r>
       <w:r>
         <w:rPr>
@@ -178,7 +238,6 @@
     <w:p>
       <w:pPr>
         <w:rPr>
-          <w:rFonts w:hint="cs"/>
           <w:rtl/>
         </w:rPr>
       </w:pPr>
@@ -192,7 +251,6 @@
     <w:p>
       <w:pPr>
         <w:rPr>
-          <w:rFonts w:hint="cs"/>
           <w:rtl/>
         </w:rPr>
       </w:pPr>
@@ -219,52 +277,61 @@
       </w:pPr>
       <w:r>
         <w:rPr>
-          <w:rtl/>
-        </w:rPr>
-        <w:t>مقالات ::</w:t>
-      </w:r>
-    </w:p>
-    <w:p>
-      <w:pPr>
-        <w:rPr>
-          <w:rFonts w:hint="cs"/>
-          <w:rtl/>
-        </w:rPr>
-      </w:pPr>
-      <w:r>
-        <w:rPr>
-          <w:rtl/>
-        </w:rPr>
-        <w:t xml:space="preserve">مقالات و جدا تو یک فایل دیگه فرستادم اونا رو نگاه کن هر کدوم به نظرت بهتر بود انتخاب کن بذاریم .... </w:t>
-      </w:r>
-    </w:p>
-    <w:p>
-      <w:pPr>
-        <w:rPr>
-          <w:rFonts w:hint="cs"/>
-          <w:rtl/>
-        </w:rPr>
-      </w:pPr>
-      <w:r>
-        <w:rPr>
           <w:rFonts w:hint="cs"/>
           <w:rtl/>
         </w:rPr>
         <w:t>---------------------------------------------------------</w:t>
       </w:r>
     </w:p>
-    <w:p>
-      <w:pPr>
-        <w:rPr>
-          <w:rFonts w:hint="cs"/>
-        </w:rPr>
-      </w:pPr>
-    </w:p>
-    <w:p>
-      <w:r>
-        <w:t>Contact me :</w:t>
-      </w:r>
-    </w:p>
+    <w:p/>
+    <w:p>
+      <w:pPr>
+        <w:rPr>
+          <w:rFonts w:hint="cs"/>
+          <w:rtl/>
+        </w:rPr>
+      </w:pPr>
+      <w:r>
+        <w:t xml:space="preserve">Contact </w:t>
+      </w:r>
+      <w:proofErr w:type="gramStart"/>
+      <w:r>
+        <w:t>me :</w:t>
+      </w:r>
+      <w:proofErr w:type="gramEnd"/>
+    </w:p>
+    <w:p>
+      <w:pPr>
+        <w:rPr>
+          <w:rFonts w:hint="cs"/>
+          <w:rtl/>
+        </w:rPr>
+      </w:pPr>
+      <w:hyperlink r:id="rId5" w:history="1">
+        <w:r>
+          <w:rPr>
+            <w:rStyle w:val="Hyperlink"/>
+          </w:rPr>
+          <w:t>http://www.worldofmerix.com/</w:t>
+        </w:r>
+      </w:hyperlink>
+    </w:p>
+    <w:p>
+      <w:pPr>
+        <w:rPr>
+          <w:rFonts w:hint="cs"/>
+          <w:rtl/>
+        </w:rPr>
+      </w:pPr>
+      <w:r>
+        <w:rPr>
+          <w:rFonts w:hint="cs"/>
+          <w:rtl/>
+        </w:rPr>
+        <w:t>مشابه این سایت.</w:t>
+      </w:r>
+    </w:p>
+    <w:p/>
     <w:p>
       <w:pPr>
         <w:rPr>
@@ -292,10 +359,15 @@
       </w:r>
     </w:p>
     <w:p>
-      <w:r>
-        <w:t xml:space="preserve">Email : </w:t>
-      </w:r>
-      <w:hyperlink r:id="rId4" w:history="1">
+      <w:proofErr w:type="gramStart"/>
+      <w:r>
+        <w:t>Email :</w:t>
+      </w:r>
+      <w:proofErr w:type="gramEnd"/>
+      <w:r>
+        <w:t xml:space="preserve"> </w:t>
+      </w:r>
+      <w:hyperlink r:id="rId6" w:history="1">
         <w:r>
           <w:rPr>
             <w:rStyle w:val="Hyperlink"/>
@@ -307,10 +379,15 @@
       </w:hyperlink>
     </w:p>
     <w:p>
-      <w:r>
-        <w:t xml:space="preserve">Website :  </w:t>
-      </w:r>
-      <w:hyperlink r:id="rId5" w:history="1">
+      <w:proofErr w:type="gramStart"/>
+      <w:r>
+        <w:t>Website :</w:t>
+      </w:r>
+      <w:proofErr w:type="gramEnd"/>
+      <w:r>
+        <w:t xml:space="preserve">  </w:t>
+      </w:r>
+      <w:hyperlink r:id="rId7" w:history="1">
         <w:r>
           <w:rPr>
             <w:rStyle w:val="Hyperlink"/>

</xml_diff>

<commit_message>
add  gmail & yahoo mail
</commit_message>
<xml_diff>
--- a/Data & xmind/data.docx
+++ b/Data & xmind/data.docx
@@ -52,22 +52,20 @@
     <w:p>
       <w:pPr>
         <w:rPr>
+          <w:rtl/>
+        </w:rPr>
+      </w:pPr>
+      <w:r>
+        <w:rPr>
           <w:rFonts w:hint="cs"/>
           <w:rtl/>
         </w:rPr>
-      </w:pPr>
-      <w:r>
-        <w:rPr>
-          <w:rFonts w:hint="cs"/>
-          <w:rtl/>
-        </w:rPr>
         <w:t>خدمات دکتر</w:t>
       </w:r>
     </w:p>
     <w:p>
       <w:pPr>
         <w:rPr>
-          <w:rFonts w:hint="cs"/>
           <w:rtl/>
         </w:rPr>
       </w:pPr>
@@ -83,7 +81,6 @@
     <w:p>
       <w:pPr>
         <w:rPr>
-          <w:rFonts w:hint="cs"/>
           <w:rtl/>
         </w:rPr>
       </w:pPr>
@@ -287,23 +284,16 @@
     <w:p>
       <w:pPr>
         <w:rPr>
-          <w:rFonts w:hint="cs"/>
-          <w:rtl/>
-        </w:rPr>
-      </w:pPr>
-      <w:r>
-        <w:t xml:space="preserve">Contact </w:t>
-      </w:r>
-      <w:proofErr w:type="gramStart"/>
-      <w:r>
-        <w:t>me :</w:t>
-      </w:r>
-      <w:proofErr w:type="gramEnd"/>
-    </w:p>
-    <w:p>
-      <w:pPr>
-        <w:rPr>
-          <w:rFonts w:hint="cs"/>
+          <w:rtl/>
+        </w:rPr>
+      </w:pPr>
+      <w:r>
+        <w:t>Contact me :</w:t>
+      </w:r>
+    </w:p>
+    <w:p>
+      <w:pPr>
+        <w:rPr>
           <w:rtl/>
         </w:rPr>
       </w:pPr>
@@ -320,7 +310,6 @@
       <w:pPr>
         <w:rPr>
           <w:rFonts w:hint="cs"/>
-          <w:rtl/>
         </w:rPr>
       </w:pPr>
       <w:r>
@@ -331,7 +320,6 @@
         <w:t>مشابه این سایت.</w:t>
       </w:r>
     </w:p>
-    <w:p/>
     <w:p>
       <w:pPr>
         <w:rPr>
@@ -359,13 +347,8 @@
       </w:r>
     </w:p>
     <w:p>
-      <w:proofErr w:type="gramStart"/>
-      <w:r>
-        <w:t>Email :</w:t>
-      </w:r>
-      <w:proofErr w:type="gramEnd"/>
-      <w:r>
-        <w:t xml:space="preserve"> </w:t>
+      <w:r>
+        <w:t xml:space="preserve">Email : </w:t>
       </w:r>
       <w:hyperlink r:id="rId6" w:history="1">
         <w:r>
@@ -379,15 +362,31 @@
       </w:hyperlink>
     </w:p>
     <w:p>
-      <w:proofErr w:type="gramStart"/>
-      <w:r>
-        <w:t>Website :</w:t>
-      </w:r>
-      <w:proofErr w:type="gramEnd"/>
-      <w:r>
-        <w:t xml:space="preserve">  </w:t>
-      </w:r>
       <w:hyperlink r:id="rId7" w:history="1">
+        <w:r>
+          <w:rPr>
+            <w:rStyle w:val="Hyperlink"/>
+          </w:rPr>
+          <w:t>draliramezani@yahoo.com</w:t>
+        </w:r>
+      </w:hyperlink>
+    </w:p>
+    <w:p>
+      <w:pPr>
+        <w:rPr>
+          <w:rFonts w:hint="cs"/>
+          <w:rtl/>
+        </w:rPr>
+      </w:pPr>
+      <w:r>
+        <w:t>aliramezani44@gmail.com</w:t>
+      </w:r>
+    </w:p>
+    <w:p>
+      <w:r>
+        <w:t xml:space="preserve">Website :  </w:t>
+      </w:r>
+      <w:hyperlink r:id="rId8" w:history="1">
         <w:r>
           <w:rPr>
             <w:rStyle w:val="Hyperlink"/>

</xml_diff>

<commit_message>
change data for home page
</commit_message>
<xml_diff>
--- a/Data & xmind/data.docx
+++ b/Data & xmind/data.docx
@@ -18,49 +18,310 @@
     <w:p>
       <w:pPr>
         <w:rPr>
-          <w:kern w:val="36"/>
-        </w:rPr>
-      </w:pPr>
-      <w:r>
-        <w:rPr>
-          <w:kern w:val="36"/>
-          <w:rtl/>
-        </w:rPr>
-        <w:t xml:space="preserve">به وب سایت شخصی دکتر </w:t>
-      </w:r>
-      <w:r>
-        <w:rPr>
-          <w:kern w:val="36"/>
-          <w:rtl/>
-        </w:rPr>
-        <w:t xml:space="preserve">علی رمضانی </w:t>
-      </w:r>
-      <w:r>
-        <w:rPr>
-          <w:kern w:val="36"/>
-          <w:rtl/>
-        </w:rPr>
-        <w:t>خوش آمدید</w:t>
-      </w:r>
-      <w:r>
-        <w:rPr>
-          <w:kern w:val="36"/>
-        </w:rPr>
-        <w:t xml:space="preserve"> .</w:t>
-      </w:r>
-    </w:p>
-    <w:p>
-      <w:pPr>
-        <w:rPr>
-          <w:rtl/>
-        </w:rPr>
-      </w:pPr>
-      <w:r>
-        <w:rPr>
-          <w:rFonts w:hint="cs"/>
-          <w:rtl/>
-        </w:rPr>
-        <w:t>خدمات دکتر</w:t>
+          <w:rFonts w:hint="cs"/>
+          <w:rtl/>
+        </w:rPr>
+      </w:pPr>
+      <w:r>
+        <w:rPr>
+          <w:rFonts w:hint="cs"/>
+          <w:rtl/>
+        </w:rPr>
+        <w:t xml:space="preserve">به سایت دکتر علی رمضانی خوش امدید </w:t>
+      </w:r>
+    </w:p>
+    <w:p>
+      <w:pPr>
+        <w:rPr>
+          <w:rFonts w:hint="cs"/>
+          <w:rtl/>
+        </w:rPr>
+      </w:pPr>
+      <w:r>
+        <w:rPr>
+          <w:rFonts w:hint="cs"/>
+          <w:rtl/>
+        </w:rPr>
+        <w:t>دکتر علی رمضانی با 10 سال سابقه کار و فعالیت دندانپزشکی آماده ارائه خدمات زیر به بیماران محترم است :</w:t>
+      </w:r>
+    </w:p>
+    <w:p>
+      <w:pPr>
+        <w:rPr>
+          <w:rFonts w:hint="cs"/>
+          <w:rtl/>
+        </w:rPr>
+      </w:pPr>
+      <w:r>
+        <w:rPr>
+          <w:rFonts w:hint="cs"/>
+          <w:rtl/>
+        </w:rPr>
+        <w:t>کشیدن دندان</w:t>
+      </w:r>
+    </w:p>
+    <w:p>
+      <w:pPr>
+        <w:rPr>
+          <w:rFonts w:hint="cs"/>
+          <w:rtl/>
+        </w:rPr>
+      </w:pPr>
+      <w:r>
+        <w:rPr>
+          <w:rFonts w:hint="cs"/>
+          <w:rtl/>
+        </w:rPr>
+        <w:t>معالجه عصب</w:t>
+      </w:r>
+    </w:p>
+    <w:p>
+      <w:pPr>
+        <w:rPr>
+          <w:rFonts w:hint="cs"/>
+          <w:rtl/>
+        </w:rPr>
+      </w:pPr>
+      <w:r>
+        <w:rPr>
+          <w:rFonts w:hint="cs"/>
+          <w:rtl/>
+        </w:rPr>
+        <w:t>جرم گیری</w:t>
+      </w:r>
+    </w:p>
+    <w:p>
+      <w:pPr>
+        <w:rPr>
+          <w:rFonts w:hint="cs"/>
+          <w:rtl/>
+        </w:rPr>
+      </w:pPr>
+      <w:r>
+        <w:rPr>
+          <w:rFonts w:hint="cs"/>
+          <w:rtl/>
+        </w:rPr>
+        <w:t xml:space="preserve">دندان سیکس </w:t>
+      </w:r>
+    </w:p>
+    <w:p>
+      <w:pPr>
+        <w:rPr>
+          <w:rFonts w:hint="cs"/>
+          <w:rtl/>
+        </w:rPr>
+      </w:pPr>
+      <w:r>
+        <w:rPr>
+          <w:rFonts w:hint="cs"/>
+          <w:rtl/>
+        </w:rPr>
+        <w:t>ترمیم دندان</w:t>
+      </w:r>
+    </w:p>
+    <w:p>
+      <w:pPr>
+        <w:rPr>
+          <w:rFonts w:hint="cs"/>
+          <w:rtl/>
+        </w:rPr>
+      </w:pPr>
+      <w:r>
+        <w:rPr>
+          <w:rFonts w:hint="cs"/>
+          <w:rtl/>
+        </w:rPr>
+        <w:t xml:space="preserve"> آلپوتومی</w:t>
+      </w:r>
+    </w:p>
+    <w:p>
+      <w:pPr>
+        <w:rPr>
+          <w:rFonts w:hint="cs"/>
+          <w:rtl/>
+        </w:rPr>
+      </w:pPr>
+      <w:r>
+        <w:rPr>
+          <w:rFonts w:hint="cs"/>
+          <w:rtl/>
+        </w:rPr>
+        <w:t xml:space="preserve">ساخت دندان مصنوعی </w:t>
+      </w:r>
+    </w:p>
+    <w:p>
+      <w:pPr>
+        <w:rPr>
+          <w:rFonts w:hint="cs"/>
+          <w:rtl/>
+        </w:rPr>
+      </w:pPr>
+      <w:r>
+        <w:rPr>
+          <w:rFonts w:hint="cs"/>
+          <w:rtl/>
+        </w:rPr>
+        <w:t xml:space="preserve">و ... </w:t>
+      </w:r>
+    </w:p>
+    <w:p>
+      <w:r>
+        <w:rPr>
+          <w:rFonts w:hint="cs"/>
+          <w:rtl/>
+        </w:rPr>
+        <w:t>برای تعیین وقت قبلی میتوانید با شماره های مطب تماس حاصل فرمائید :</w:t>
+      </w:r>
+    </w:p>
+    <w:p>
+      <w:r>
+        <w:t>+98 533 722 5556</w:t>
+      </w:r>
+    </w:p>
+    <w:p>
+      <w:pPr>
+        <w:rPr>
+          <w:rFonts w:hint="cs"/>
+          <w:rtl/>
+        </w:rPr>
+      </w:pPr>
+    </w:p>
+    <w:p>
+      <w:pPr>
+        <w:rPr>
+          <w:rtl/>
+        </w:rPr>
+      </w:pPr>
+      <w:r>
+        <w:rPr>
+          <w:rtl/>
+        </w:rPr>
+        <w:t xml:space="preserve"> ---------------------------------------------------------------------</w:t>
+      </w:r>
+    </w:p>
+    <w:p>
+      <w:pPr>
+        <w:rPr>
+          <w:rtl/>
+        </w:rPr>
+      </w:pPr>
+      <w:r>
+        <w:rPr>
+          <w:rtl/>
+        </w:rPr>
+        <w:t>درباره دکتر :::</w:t>
+      </w:r>
+    </w:p>
+    <w:p>
+      <w:pPr>
+        <w:rPr>
+          <w:rtl/>
+        </w:rPr>
+      </w:pPr>
+      <w:r>
+        <w:rPr>
+          <w:rtl/>
+        </w:rPr>
+        <w:t xml:space="preserve">دکتر علی رمضانی  متولد  1344  فارغ التحصیل رشته دندانپزشکی از دانشگاه شاهد تهران در سال 81 </w:t>
+      </w:r>
+    </w:p>
+    <w:p>
+      <w:pPr>
+        <w:rPr>
+          <w:rtl/>
+        </w:rPr>
+      </w:pPr>
+      <w:r>
+        <w:rPr>
+          <w:rtl/>
+        </w:rPr>
+        <w:t xml:space="preserve">گذراندن دوران طرح و خارج از مرکز در گناباد </w:t>
+      </w:r>
+    </w:p>
+    <w:p>
+      <w:pPr>
+        <w:rPr>
+          <w:rtl/>
+        </w:rPr>
+      </w:pPr>
+      <w:r>
+        <w:rPr>
+          <w:rtl/>
+        </w:rPr>
+        <w:t xml:space="preserve">عضو انجمن دندانپزشکان سازمان نظام پزشکی </w:t>
+      </w:r>
+    </w:p>
+    <w:p>
+      <w:pPr>
+        <w:rPr>
+          <w:rtl/>
+        </w:rPr>
+      </w:pPr>
+      <w:r>
+        <w:rPr>
+          <w:rtl/>
+        </w:rPr>
+        <w:t xml:space="preserve">دارای مدرک دکترای دندان پزشکی عمومی </w:t>
+      </w:r>
+    </w:p>
+    <w:p>
+      <w:pPr>
+        <w:rPr>
+          <w:rtl/>
+        </w:rPr>
+      </w:pPr>
+      <w:r>
+        <w:rPr>
+          <w:rtl/>
+        </w:rPr>
+        <w:t>به همراه یک عکس از دکتر</w:t>
+      </w:r>
+    </w:p>
+    <w:p>
+      <w:pPr>
+        <w:rPr>
+          <w:rtl/>
+        </w:rPr>
+      </w:pPr>
+      <w:r>
+        <w:rPr>
+          <w:rFonts w:hint="cs"/>
+          <w:rtl/>
+        </w:rPr>
+        <w:t>----------------------------------------------------------</w:t>
+      </w:r>
+    </w:p>
+    <w:p>
+      <w:pPr>
+        <w:rPr>
+          <w:rtl/>
+        </w:rPr>
+      </w:pPr>
+    </w:p>
+    <w:p>
+      <w:pPr>
+        <w:rPr>
+          <w:rtl/>
+        </w:rPr>
+      </w:pPr>
+      <w:r>
+        <w:rPr>
+          <w:rFonts w:hint="cs"/>
+          <w:rtl/>
+        </w:rPr>
+        <w:t>---------------------------------------------------------</w:t>
+      </w:r>
+    </w:p>
+    <w:p/>
+    <w:p>
+      <w:pPr>
+        <w:rPr>
+          <w:rtl/>
+        </w:rPr>
+      </w:pPr>
+      <w:r>
+        <w:t>Contact me :</w:t>
       </w:r>
     </w:p>
     <w:p>
@@ -70,234 +331,6 @@
         </w:rPr>
       </w:pPr>
       <w:hyperlink r:id="rId4" w:history="1">
-        <w:r>
-          <w:rPr>
-            <w:rStyle w:val="Hyperlink"/>
-          </w:rPr>
-          <w:t>http://www.jenkintowndental.com/</w:t>
-        </w:r>
-      </w:hyperlink>
-    </w:p>
-    <w:p>
-      <w:pPr>
-        <w:rPr>
-          <w:rtl/>
-        </w:rPr>
-      </w:pPr>
-      <w:r>
-        <w:rPr>
-          <w:rFonts w:hint="cs"/>
-          <w:rtl/>
-        </w:rPr>
-        <w:t>استفاده از عکس هاش</w:t>
-      </w:r>
-      <w:r>
-        <w:rPr>
-          <w:rFonts w:hint="cs"/>
-          <w:rtl/>
-        </w:rPr>
-        <w:t xml:space="preserve"> </w:t>
-      </w:r>
-    </w:p>
-    <w:p>
-      <w:r>
-        <w:t>.</w:t>
-      </w:r>
-    </w:p>
-    <w:p>
-      <w:pPr>
-        <w:rPr>
-          <w:rtl/>
-        </w:rPr>
-      </w:pPr>
-      <w:r>
-        <w:rPr>
-          <w:shd w:val="clear" w:color="auto" w:fill="FFFFFF"/>
-          <w:rtl/>
-        </w:rPr>
-        <w:t xml:space="preserve">برای تعیین وقت قبلی با مطب دکتر </w:t>
-      </w:r>
-      <w:r>
-        <w:rPr>
-          <w:rFonts w:hint="cs"/>
-          <w:shd w:val="clear" w:color="auto" w:fill="FFFFFF"/>
-          <w:rtl/>
-        </w:rPr>
-        <w:t xml:space="preserve">رمضانی  </w:t>
-      </w:r>
-      <w:r>
-        <w:rPr>
-          <w:shd w:val="clear" w:color="auto" w:fill="FFFFFF"/>
-          <w:rtl/>
-        </w:rPr>
-        <w:t xml:space="preserve"> تماس بگیرید</w:t>
-      </w:r>
-      <w:r>
-        <w:rPr>
-          <w:rStyle w:val="apple-converted-space"/>
-          <w:rFonts w:asciiTheme="minorBidi" w:hAnsiTheme="minorBidi"/>
-          <w:shd w:val="clear" w:color="auto" w:fill="FFFFFF"/>
-        </w:rPr>
-        <w:t> </w:t>
-      </w:r>
-      <w:r>
-        <w:rPr>
-          <w:rtl/>
-        </w:rPr>
-        <w:t>:: --&gt; شماره تلفن رو می نویسیم ........</w:t>
-      </w:r>
-    </w:p>
-    <w:p>
-      <w:pPr>
-        <w:rPr>
-          <w:rtl/>
-        </w:rPr>
-      </w:pPr>
-    </w:p>
-    <w:p>
-      <w:pPr>
-        <w:rPr>
-          <w:rtl/>
-        </w:rPr>
-      </w:pPr>
-      <w:r>
-        <w:rPr>
-          <w:rtl/>
-        </w:rPr>
-        <w:t xml:space="preserve"> ---------------------------------------------------------------------</w:t>
-      </w:r>
-    </w:p>
-    <w:p>
-      <w:pPr>
-        <w:rPr>
-          <w:rtl/>
-        </w:rPr>
-      </w:pPr>
-      <w:r>
-        <w:rPr>
-          <w:rtl/>
-        </w:rPr>
-        <w:t>درباره دکتر :::</w:t>
-      </w:r>
-    </w:p>
-    <w:p>
-      <w:pPr>
-        <w:rPr>
-          <w:rtl/>
-        </w:rPr>
-      </w:pPr>
-      <w:r>
-        <w:rPr>
-          <w:rtl/>
-        </w:rPr>
-        <w:t xml:space="preserve">دکتر علی رمضانی  متولد  1344  فارغ التحصیل رشته دندانپزشکی از دانشگاه شاهد تهران در سال 81 </w:t>
-      </w:r>
-    </w:p>
-    <w:p>
-      <w:pPr>
-        <w:rPr>
-          <w:rtl/>
-        </w:rPr>
-      </w:pPr>
-      <w:r>
-        <w:rPr>
-          <w:rtl/>
-        </w:rPr>
-        <w:t xml:space="preserve">گذراندن دوران طرح و خارج از مرکز در گناباد </w:t>
-      </w:r>
-    </w:p>
-    <w:p>
-      <w:pPr>
-        <w:rPr>
-          <w:rtl/>
-        </w:rPr>
-      </w:pPr>
-      <w:r>
-        <w:rPr>
-          <w:rtl/>
-        </w:rPr>
-        <w:t xml:space="preserve">عضو انجمن دندانپزشکان سازمان نظام پزشکی </w:t>
-      </w:r>
-    </w:p>
-    <w:p>
-      <w:pPr>
-        <w:rPr>
-          <w:rtl/>
-        </w:rPr>
-      </w:pPr>
-      <w:r>
-        <w:rPr>
-          <w:rtl/>
-        </w:rPr>
-        <w:t xml:space="preserve">دارای مدرک دکترای دندان پزشکی عمومی </w:t>
-      </w:r>
-    </w:p>
-    <w:p>
-      <w:pPr>
-        <w:rPr>
-          <w:rtl/>
-        </w:rPr>
-      </w:pPr>
-      <w:r>
-        <w:rPr>
-          <w:rtl/>
-        </w:rPr>
-        <w:t>به همراه یک عکس از دکتر</w:t>
-      </w:r>
-    </w:p>
-    <w:p>
-      <w:pPr>
-        <w:rPr>
-          <w:rtl/>
-        </w:rPr>
-      </w:pPr>
-      <w:r>
-        <w:rPr>
-          <w:rFonts w:hint="cs"/>
-          <w:rtl/>
-        </w:rPr>
-        <w:t>----------------------------------------------------------</w:t>
-      </w:r>
-    </w:p>
-    <w:p>
-      <w:pPr>
-        <w:rPr>
-          <w:rtl/>
-        </w:rPr>
-      </w:pPr>
-    </w:p>
-    <w:p>
-      <w:pPr>
-        <w:rPr>
-          <w:rtl/>
-        </w:rPr>
-      </w:pPr>
-      <w:r>
-        <w:rPr>
-          <w:rFonts w:hint="cs"/>
-          <w:rtl/>
-        </w:rPr>
-        <w:t>---------------------------------------------------------</w:t>
-      </w:r>
-    </w:p>
-    <w:p/>
-    <w:p>
-      <w:pPr>
-        <w:rPr>
-          <w:rtl/>
-        </w:rPr>
-      </w:pPr>
-      <w:r>
-        <w:t>Contact me :</w:t>
-      </w:r>
-    </w:p>
-    <w:p>
-      <w:pPr>
-        <w:rPr>
-          <w:rtl/>
-        </w:rPr>
-      </w:pPr>
-      <w:hyperlink r:id="rId5" w:history="1">
         <w:r>
           <w:rPr>
             <w:rStyle w:val="Hyperlink"/>
@@ -307,11 +340,6 @@
       </w:hyperlink>
     </w:p>
     <w:p>
-      <w:pPr>
-        <w:rPr>
-          <w:rFonts w:hint="cs"/>
-        </w:rPr>
-      </w:pPr>
       <w:r>
         <w:rPr>
           <w:rFonts w:hint="cs"/>
@@ -330,6 +358,7 @@
         <w:rPr>
           <w:rtl/>
         </w:rPr>
+        <w:lastRenderedPageBreak/>
         <w:t xml:space="preserve">آدرس مطب : استان خراسان رضوی , شهرستان گناباد , میدان امام , طبقه فوقانی چاپخانه مرکزی </w:t>
       </w:r>
     </w:p>
@@ -350,7 +379,7 @@
       <w:r>
         <w:t xml:space="preserve">Email : </w:t>
       </w:r>
-      <w:hyperlink r:id="rId6" w:history="1">
+      <w:hyperlink r:id="rId5" w:history="1">
         <w:r>
           <w:rPr>
             <w:rStyle w:val="Hyperlink"/>
@@ -362,7 +391,7 @@
       </w:hyperlink>
     </w:p>
     <w:p>
-      <w:hyperlink r:id="rId7" w:history="1">
+      <w:hyperlink r:id="rId6" w:history="1">
         <w:r>
           <w:rPr>
             <w:rStyle w:val="Hyperlink"/>
@@ -374,7 +403,6 @@
     <w:p>
       <w:pPr>
         <w:rPr>
-          <w:rFonts w:hint="cs"/>
           <w:rtl/>
         </w:rPr>
       </w:pPr>
@@ -386,7 +414,7 @@
       <w:r>
         <w:t xml:space="preserve">Website :  </w:t>
       </w:r>
-      <w:hyperlink r:id="rId8" w:history="1">
+      <w:hyperlink r:id="rId7" w:history="1">
         <w:r>
           <w:rPr>
             <w:rStyle w:val="Hyperlink"/>

</xml_diff>

<commit_message>
change data for About me
</commit_message>
<xml_diff>
--- a/Data & xmind/data.docx
+++ b/Data & xmind/data.docx
@@ -18,7 +18,6 @@
     <w:p>
       <w:pPr>
         <w:rPr>
-          <w:rFonts w:hint="cs"/>
           <w:rtl/>
         </w:rPr>
       </w:pPr>
@@ -33,7 +32,6 @@
     <w:p>
       <w:pPr>
         <w:rPr>
-          <w:rFonts w:hint="cs"/>
           <w:rtl/>
         </w:rPr>
       </w:pPr>
@@ -48,7 +46,6 @@
     <w:p>
       <w:pPr>
         <w:rPr>
-          <w:rFonts w:hint="cs"/>
           <w:rtl/>
         </w:rPr>
       </w:pPr>
@@ -63,7 +60,6 @@
     <w:p>
       <w:pPr>
         <w:rPr>
-          <w:rFonts w:hint="cs"/>
           <w:rtl/>
         </w:rPr>
       </w:pPr>
@@ -78,7 +74,6 @@
     <w:p>
       <w:pPr>
         <w:rPr>
-          <w:rFonts w:hint="cs"/>
           <w:rtl/>
         </w:rPr>
       </w:pPr>
@@ -93,7 +88,6 @@
     <w:p>
       <w:pPr>
         <w:rPr>
-          <w:rFonts w:hint="cs"/>
           <w:rtl/>
         </w:rPr>
       </w:pPr>
@@ -108,7 +102,6 @@
     <w:p>
       <w:pPr>
         <w:rPr>
-          <w:rFonts w:hint="cs"/>
           <w:rtl/>
         </w:rPr>
       </w:pPr>
@@ -123,7 +116,6 @@
     <w:p>
       <w:pPr>
         <w:rPr>
-          <w:rFonts w:hint="cs"/>
           <w:rtl/>
         </w:rPr>
       </w:pPr>
@@ -138,7 +130,6 @@
     <w:p>
       <w:pPr>
         <w:rPr>
-          <w:rFonts w:hint="cs"/>
           <w:rtl/>
         </w:rPr>
       </w:pPr>
@@ -153,7 +144,6 @@
     <w:p>
       <w:pPr>
         <w:rPr>
-          <w:rFonts w:hint="cs"/>
           <w:rtl/>
         </w:rPr>
       </w:pPr>
@@ -182,7 +172,6 @@
     <w:p>
       <w:pPr>
         <w:rPr>
-          <w:rFonts w:hint="cs"/>
           <w:rtl/>
         </w:rPr>
       </w:pPr>
@@ -212,57 +201,71 @@
         </w:rPr>
         <w:t>درباره دکتر :::</w:t>
       </w:r>
-    </w:p>
-    <w:p>
-      <w:pPr>
-        <w:rPr>
-          <w:rtl/>
-        </w:rPr>
-      </w:pPr>
-      <w:r>
-        <w:rPr>
-          <w:rtl/>
-        </w:rPr>
-        <w:t xml:space="preserve">دکتر علی رمضانی  متولد  1344  فارغ التحصیل رشته دندانپزشکی از دانشگاه شاهد تهران در سال 81 </w:t>
-      </w:r>
-    </w:p>
-    <w:p>
-      <w:pPr>
-        <w:rPr>
-          <w:rtl/>
-        </w:rPr>
-      </w:pPr>
-      <w:r>
-        <w:rPr>
-          <w:rtl/>
-        </w:rPr>
-        <w:t xml:space="preserve">گذراندن دوران طرح و خارج از مرکز در گناباد </w:t>
-      </w:r>
-    </w:p>
-    <w:p>
-      <w:pPr>
-        <w:rPr>
-          <w:rtl/>
-        </w:rPr>
-      </w:pPr>
-      <w:r>
-        <w:rPr>
-          <w:rtl/>
-        </w:rPr>
-        <w:t xml:space="preserve">عضو انجمن دندانپزشکان سازمان نظام پزشکی </w:t>
-      </w:r>
-    </w:p>
-    <w:p>
-      <w:pPr>
-        <w:rPr>
-          <w:rtl/>
-        </w:rPr>
-      </w:pPr>
-      <w:r>
-        <w:rPr>
-          <w:rtl/>
-        </w:rPr>
-        <w:t xml:space="preserve">دارای مدرک دکترای دندان پزشکی عمومی </w:t>
+      <w:r>
+        <w:rPr>
+          <w:rFonts w:hint="cs"/>
+          <w:rtl/>
+        </w:rPr>
+        <w:t xml:space="preserve"> تصحیح شد.....</w:t>
+      </w:r>
+    </w:p>
+    <w:p>
+      <w:pPr>
+        <w:rPr>
+          <w:rFonts w:hint="cs"/>
+          <w:rtl/>
+        </w:rPr>
+      </w:pPr>
+      <w:r>
+        <w:rPr>
+          <w:rFonts w:hint="cs"/>
+          <w:rtl/>
+        </w:rPr>
+        <w:t>دکتر علی رمضانی متولد 1344 ه.ش است .</w:t>
+      </w:r>
+    </w:p>
+    <w:p>
+      <w:pPr>
+        <w:rPr>
+          <w:rFonts w:hint="cs"/>
+          <w:rtl/>
+        </w:rPr>
+      </w:pPr>
+      <w:r>
+        <w:rPr>
+          <w:rFonts w:hint="cs"/>
+          <w:rtl/>
+        </w:rPr>
+        <w:t>وی  در سال 1381 موفق به کسب مدرک دکتری دندانپزشکی عمومی از دانشگاه شاهد تهران شد ....</w:t>
+      </w:r>
+    </w:p>
+    <w:p>
+      <w:pPr>
+        <w:rPr>
+          <w:rFonts w:hint="cs"/>
+          <w:rtl/>
+        </w:rPr>
+      </w:pPr>
+      <w:r>
+        <w:rPr>
+          <w:rFonts w:hint="cs"/>
+          <w:rtl/>
+        </w:rPr>
+        <w:t>وی دوران طرح و خارج از مرکز خود را در شهرستان گناباد گذرانده است .</w:t>
+      </w:r>
+    </w:p>
+    <w:p>
+      <w:pPr>
+        <w:rPr>
+          <w:rtl/>
+        </w:rPr>
+      </w:pPr>
+      <w:r>
+        <w:rPr>
+          <w:rFonts w:hint="cs"/>
+          <w:rtl/>
+        </w:rPr>
+        <w:t>در حال حاضر عضو انجمن دندانپزشکان سازمان نظام پزشکی میباشد.</w:t>
       </w:r>
     </w:p>
     <w:p>

</xml_diff>